<commit_message>
Update Andrés Sebastián Pinzón Gutiérrez 2221887.docx
</commit_message>
<xml_diff>
--- a/Andrés Sebastián Pinzón Gutiérrez 2221887.docx
+++ b/Andrés Sebastián Pinzón Gutiérrez 2221887.docx
@@ -1,376 +1,110 @@
 
 <file path=word/document.xml><?xml version="1.0" encoding="utf-8"?>
-<w:document xmlns:wpc="http://schemas.microsoft.com/office/word/2010/wordprocessingCanvas" xmlns:mc="http://schemas.openxmlformats.org/markup-compatibility/2006" xmlns:o="urn:schemas-microsoft-com:office:office" xmlns:r="http://schemas.openxmlformats.org/officeDocument/2006/relationships" xmlns:m="http://schemas.openxmlformats.org/officeDocument/2006/math" xmlns:v="urn:schemas-microsoft-com:vml" xmlns:wp14="http://schemas.microsoft.com/office/word/2010/wordprocessingDrawing" xmlns:wp="http://schemas.openxmlformats.org/drawingml/2006/wordprocessingDrawing" xmlns:w10="urn:schemas-microsoft-com:office:word" xmlns:w="http://schemas.openxmlformats.org/wordprocessingml/2006/main" xmlns:w14="http://schemas.microsoft.com/office/word/2010/wordml" xmlns:w15="http://schemas.microsoft.com/office/word/2012/wordml" xmlns:wpg="http://schemas.microsoft.com/office/word/2010/wordprocessingGroup" xmlns:wpi="http://schemas.microsoft.com/office/word/2010/wordprocessingInk" xmlns:wne="http://schemas.microsoft.com/office/word/2006/wordml" xmlns:wps="http://schemas.microsoft.com/office/word/2010/wordprocessingShape" xmlns:w16se="http://schemas.microsoft.com/office/word/2015/wordml/symex" xmlns:w16cid="http://schemas.microsoft.com/office/word/2016/wordml/cid" xmlns:w16="http://schemas.microsoft.com/office/word/2018/wordml" xmlns:w16cex="http://schemas.microsoft.com/office/word/2018/wordml/cex" xmlns:w16sdtdh="http://schemas.microsoft.com/office/word/2020/wordml/sdtdatahash" xmlns:w16sdtfl="http://schemas.microsoft.com/office/word/2024/wordml/sdtformatlock" mc:Ignorable="w14 w15 wp14 w16se w16cid w16 w16cex w16sdtdh w16sdtfl">
+<w:document xmlns:wpc="http://schemas.microsoft.com/office/word/2010/wordprocessingCanvas" xmlns:cx="http://schemas.microsoft.com/office/drawing/2014/chartex" xmlns:cx1="http://schemas.microsoft.com/office/drawing/2015/9/8/chartex" xmlns:cx2="http://schemas.microsoft.com/office/drawing/2015/10/21/chartex" xmlns:cx3="http://schemas.microsoft.com/office/drawing/2016/5/9/chartex" xmlns:cx4="http://schemas.microsoft.com/office/drawing/2016/5/10/chartex" xmlns:cx5="http://schemas.microsoft.com/office/drawing/2016/5/11/chartex" xmlns:cx6="http://schemas.microsoft.com/office/drawing/2016/5/12/chartex" xmlns:cx7="http://schemas.microsoft.com/office/drawing/2016/5/13/chartex" xmlns:cx8="http://schemas.microsoft.com/office/drawing/2016/5/14/chartex" xmlns:mc="http://schemas.openxmlformats.org/markup-compatibility/2006" xmlns:aink="http://schemas.microsoft.com/office/drawing/2016/ink" xmlns:am3d="http://schemas.microsoft.com/office/drawing/2017/model3d" xmlns:o="urn:schemas-microsoft-com:office:office" xmlns:r="http://schemas.openxmlformats.org/officeDocument/2006/relationships" xmlns:m="http://schemas.openxmlformats.org/officeDocument/2006/math" xmlns:v="urn:schemas-microsoft-com:vml" xmlns:wp14="http://schemas.microsoft.com/office/word/2010/wordprocessingDrawing" xmlns:wp="http://schemas.openxmlformats.org/drawingml/2006/wordprocessingDrawing" xmlns:w10="urn:schemas-microsoft-com:office:word" xmlns:w="http://schemas.openxmlformats.org/wordprocessingml/2006/main" xmlns:w14="http://schemas.microsoft.com/office/word/2010/wordml" xmlns:w15="http://schemas.microsoft.com/office/word/2012/wordml" xmlns:w16cex="http://schemas.microsoft.com/office/word/2018/wordml/cex" xmlns:w16cid="http://schemas.microsoft.com/office/word/2016/wordml/cid" xmlns:w16="http://schemas.microsoft.com/office/word/2018/wordml" xmlns:w16se="http://schemas.microsoft.com/office/word/2015/wordml/symex" xmlns:wpg="http://schemas.microsoft.com/office/word/2010/wordprocessingGroup" xmlns:wpi="http://schemas.microsoft.com/office/word/2010/wordprocessingInk" xmlns:wne="http://schemas.microsoft.com/office/word/2006/wordml" xmlns:wps="http://schemas.microsoft.com/office/word/2010/wordprocessingShape" mc:Ignorable="w14 w15 w16se w16cid w16 w16cex wp14">
   <w:body>
-    <w:p xmlns:wp14="http://schemas.microsoft.com/office/word/2010/wordml" wp14:paraId="5C1A07E2" wp14:textId="5FFE96DB">
-      <w:pPr>
-        <w:pStyle w:val="Normal"/>
-      </w:pPr>
-      <w:r>
-        <w:rPr/>
+    <w:p>
+      <w:r>
         <w:t>Andrés Sebastián Pinzón Gutiérrez 2221887</w:t>
       </w:r>
     </w:p>
     <w:p>
-      <w:pPr>
-        <w:pStyle w:val="Normal"/>
-        <w:rPr>
-          <w:noProof w:val="0"/>
-          <w:lang w:val="es-ES"/>
-        </w:rPr>
-      </w:pPr>
-    </w:p>
-    <w:p>
-      <w:pPr>
-        <w:pStyle w:val="Normal"/>
-        <w:rPr>
-          <w:noProof w:val="0"/>
-          <w:lang w:val="es-ES"/>
-        </w:rPr>
-      </w:pPr>
-      <w:r>
-        <w:rPr>
-          <w:noProof w:val="0"/>
-          <w:lang w:val="es-ES"/>
-        </w:rPr>
-        <w:t xml:space="preserve">Los </w:t>
-      </w:r>
-      <w:r>
-        <w:rPr>
-          <w:noProof w:val="0"/>
-          <w:lang w:val="es-ES"/>
-        </w:rPr>
-        <w:t xml:space="preserve">árboles de </w:t>
-      </w:r>
-      <w:r>
-        <w:rPr>
-          <w:noProof w:val="0"/>
-          <w:lang w:val="es-ES"/>
-        </w:rPr>
+      <w:hyperlink r:id="rId5" w:history="1">
+        <w:r>
+          <w:rPr>
+            <w:rStyle w:val="Hipervnculo"/>
+          </w:rPr>
+          <w:t>https://github.com/Abysyu29/Taller1-Arboles-2221887.git</w:t>
+        </w:r>
+      </w:hyperlink>
+    </w:p>
+    <w:p/>
+    <w:p>
+      <w:r>
+        <w:t xml:space="preserve">Los árboles de </w:t>
+      </w:r>
+      <w:proofErr w:type="spellStart"/>
+      <w:r>
         <w:t>Huffman</w:t>
       </w:r>
-      <w:r>
-        <w:rPr>
-          <w:noProof w:val="0"/>
-          <w:lang w:val="es-ES"/>
-        </w:rPr>
-        <w:t xml:space="preserve"> son </w:t>
-      </w:r>
-      <w:r>
-        <w:rPr>
-          <w:noProof w:val="0"/>
-          <w:lang w:val="es-ES"/>
-        </w:rPr>
-        <w:t>estructuras de datos</w:t>
-      </w:r>
-      <w:r>
-        <w:rPr>
-          <w:noProof w:val="0"/>
-          <w:lang w:val="es-ES"/>
-        </w:rPr>
-        <w:t xml:space="preserve"> utilizadas en </w:t>
-      </w:r>
-      <w:r>
-        <w:rPr>
-          <w:noProof w:val="0"/>
-          <w:lang w:val="es-ES"/>
-        </w:rPr>
-        <w:t>compresión de información</w:t>
-      </w:r>
-      <w:r>
-        <w:rPr>
-          <w:noProof w:val="0"/>
-          <w:lang w:val="es-ES"/>
-        </w:rPr>
-        <w:t xml:space="preserve"> (como archivos ZIP, MP3 o PNG).</w:t>
+      <w:proofErr w:type="spellEnd"/>
+      <w:r>
+        <w:t xml:space="preserve"> son estructuras de datos utilizadas en compresión de información (como archivos ZIP, MP3 o PNG).</w:t>
       </w:r>
       <w:r>
         <w:br/>
       </w:r>
       <w:r>
-        <w:rPr>
-          <w:noProof w:val="0"/>
-          <w:lang w:val="es-ES"/>
-        </w:rPr>
-        <w:t xml:space="preserve"> Fueron creados por </w:t>
-      </w:r>
-      <w:r>
-        <w:rPr>
-          <w:noProof w:val="0"/>
-          <w:lang w:val="es-ES"/>
-        </w:rPr>
-        <w:t xml:space="preserve">David </w:t>
-      </w:r>
-      <w:r>
-        <w:rPr>
-          <w:noProof w:val="0"/>
-          <w:lang w:val="es-ES"/>
-        </w:rPr>
+        <w:t xml:space="preserve"> Fueron creados por David </w:t>
+      </w:r>
+      <w:proofErr w:type="spellStart"/>
+      <w:r>
         <w:t>Huffman</w:t>
       </w:r>
-      <w:r>
-        <w:rPr>
-          <w:noProof w:val="0"/>
-          <w:lang w:val="es-ES"/>
-        </w:rPr>
+      <w:proofErr w:type="spellEnd"/>
+      <w:r>
         <w:t xml:space="preserve"> en 1952.</w:t>
       </w:r>
     </w:p>
     <w:p>
-      <w:pPr>
-        <w:pStyle w:val="Normal"/>
-        <w:rPr>
-          <w:noProof w:val="0"/>
-          <w:lang w:val="es-ES"/>
-        </w:rPr>
-      </w:pPr>
-      <w:r>
-        <w:rPr>
-          <w:noProof w:val="0"/>
-          <w:lang w:val="es-ES"/>
-        </w:rPr>
-        <w:t xml:space="preserve">Son árboles </w:t>
-      </w:r>
-      <w:r>
-        <w:rPr>
-          <w:noProof w:val="0"/>
-          <w:lang w:val="es-ES"/>
-        </w:rPr>
-        <w:t>binarios</w:t>
-      </w:r>
-      <w:r>
-        <w:rPr>
-          <w:noProof w:val="0"/>
-          <w:lang w:val="es-ES"/>
-        </w:rPr>
-        <w:t xml:space="preserve"> en los que cada hoja representa un símbolo (letra, número, etc.).</w:t>
-      </w:r>
-    </w:p>
-    <w:p>
-      <w:pPr>
-        <w:pStyle w:val="Normal"/>
-        <w:rPr>
-          <w:noProof w:val="0"/>
-          <w:lang w:val="es-ES"/>
-        </w:rPr>
-      </w:pPr>
-      <w:r>
-        <w:rPr>
-          <w:noProof w:val="0"/>
-          <w:lang w:val="es-ES"/>
-        </w:rPr>
-        <w:t xml:space="preserve">Los símbolos más </w:t>
-      </w:r>
-      <w:r>
-        <w:rPr>
-          <w:noProof w:val="0"/>
-          <w:lang w:val="es-ES"/>
-        </w:rPr>
-        <w:t>frecuentes</w:t>
-      </w:r>
-      <w:r>
-        <w:rPr>
-          <w:noProof w:val="0"/>
-          <w:lang w:val="es-ES"/>
-        </w:rPr>
-        <w:t xml:space="preserve"> tienen </w:t>
-      </w:r>
-      <w:r>
-        <w:rPr>
-          <w:noProof w:val="0"/>
-          <w:lang w:val="es-ES"/>
-        </w:rPr>
-        <w:t>códigos más cortos</w:t>
-      </w:r>
-      <w:r>
-        <w:rPr>
-          <w:noProof w:val="0"/>
-          <w:lang w:val="es-ES"/>
-        </w:rPr>
-        <w:t xml:space="preserve">, y los menos frecuentes, </w:t>
-      </w:r>
-      <w:r>
-        <w:rPr>
-          <w:noProof w:val="0"/>
-          <w:lang w:val="es-ES"/>
-        </w:rPr>
-        <w:t>más largos</w:t>
-      </w:r>
-      <w:r>
-        <w:rPr>
-          <w:noProof w:val="0"/>
-          <w:lang w:val="es-ES"/>
-        </w:rPr>
-        <w:t>.</w:t>
-      </w:r>
-    </w:p>
-    <w:p>
-      <w:pPr>
-        <w:pStyle w:val="Normal"/>
-        <w:rPr>
-          <w:noProof w:val="0"/>
-          <w:lang w:val="es-ES"/>
-        </w:rPr>
-      </w:pPr>
-      <w:r>
-        <w:rPr>
-          <w:noProof w:val="0"/>
-          <w:lang w:val="es-ES"/>
-        </w:rPr>
+      <w:r>
+        <w:t>Son árboles binarios en los que cada hoja representa un símbolo (letra, número, etc.).</w:t>
+      </w:r>
+    </w:p>
+    <w:p>
+      <w:r>
+        <w:t>Los símbolos más frecuentes tienen códigos más cortos, y los menos frecuentes, más largos.</w:t>
+      </w:r>
+    </w:p>
+    <w:p>
+      <w:r>
         <w:t>Se construyen uniendo los dos nodos de menor frecuencia hasta formar un solo árbol.</w:t>
       </w:r>
     </w:p>
-    <w:p>
-      <w:pPr>
-        <w:pStyle w:val="Normal"/>
-        <w:rPr>
-          <w:noProof w:val="0"/>
-          <w:lang w:val="es-ES"/>
-        </w:rPr>
-      </w:pPr>
-    </w:p>
-    <w:p>
-      <w:pPr>
-        <w:pStyle w:val="Normal"/>
-        <w:rPr>
-          <w:noProof w:val="0"/>
-          <w:lang w:val="es-ES"/>
-        </w:rPr>
-      </w:pPr>
-      <w:r>
-        <w:rPr>
-          <w:noProof w:val="0"/>
-          <w:lang w:val="es-ES"/>
-        </w:rPr>
+    <w:p/>
+    <w:p>
+      <w:r>
         <w:t>Se puede aplicar en:</w:t>
       </w:r>
     </w:p>
     <w:p>
-      <w:pPr>
-        <w:pStyle w:val="Normal"/>
-        <w:rPr>
-          <w:noProof w:val="0"/>
-          <w:lang w:val="es-ES"/>
-        </w:rPr>
-      </w:pPr>
-      <w:r>
-        <w:rPr>
-          <w:noProof w:val="0"/>
-          <w:lang w:val="es-ES"/>
-        </w:rPr>
+      <w:r>
         <w:t>Compresión de texto o datos sin pérdida.</w:t>
       </w:r>
     </w:p>
     <w:p>
-      <w:pPr>
-        <w:pStyle w:val="Normal"/>
-        <w:rPr>
-          <w:noProof w:val="0"/>
-          <w:lang w:val="es-ES"/>
-        </w:rPr>
-      </w:pPr>
-      <w:r>
-        <w:rPr>
-          <w:noProof w:val="0"/>
-          <w:lang w:val="es-ES"/>
-        </w:rPr>
-        <w:t>Codificación eficiente</w:t>
-      </w:r>
-      <w:r>
-        <w:rPr>
-          <w:noProof w:val="0"/>
-          <w:lang w:val="es-ES"/>
-        </w:rPr>
-        <w:t xml:space="preserve"> (</w:t>
-      </w:r>
-      <w:r>
-        <w:rPr>
-          <w:noProof w:val="0"/>
-          <w:lang w:val="es-ES"/>
-        </w:rPr>
+      <w:r>
+        <w:t>Codificación eficiente (</w:t>
+      </w:r>
+      <w:proofErr w:type="spellStart"/>
+      <w:r>
         <w:t>Huffman</w:t>
       </w:r>
-      <w:r>
-        <w:rPr>
-          <w:noProof w:val="0"/>
-          <w:lang w:val="es-ES"/>
-        </w:rPr>
+      <w:proofErr w:type="spellEnd"/>
+      <w:r>
         <w:t xml:space="preserve"> </w:t>
       </w:r>
-      <w:r>
-        <w:rPr>
-          <w:noProof w:val="0"/>
-          <w:lang w:val="es-ES"/>
-        </w:rPr>
+      <w:proofErr w:type="spellStart"/>
+      <w:r>
         <w:t>Coding</w:t>
       </w:r>
-      <w:r>
-        <w:rPr>
-          <w:noProof w:val="0"/>
-          <w:lang w:val="es-ES"/>
-        </w:rPr>
+      <w:proofErr w:type="spellEnd"/>
+      <w:r>
         <w:t>).</w:t>
       </w:r>
     </w:p>
-    <w:p>
-      <w:pPr>
-        <w:pStyle w:val="Normal"/>
-        <w:rPr>
-          <w:noProof w:val="0"/>
-          <w:lang w:val="es-ES"/>
-        </w:rPr>
-      </w:pPr>
-    </w:p>
-    <w:p>
-      <w:pPr>
-        <w:pStyle w:val="Normal"/>
-        <w:rPr>
-          <w:noProof w:val="0"/>
-          <w:lang w:val="es-ES"/>
-        </w:rPr>
-      </w:pPr>
-      <w:r>
-        <w:rPr>
-          <w:noProof w:val="0"/>
-          <w:lang w:val="es-ES"/>
-        </w:rPr>
+    <w:p/>
+    <w:p>
+      <w:r>
         <w:t>Ejemplo:</w:t>
       </w:r>
     </w:p>
     <w:p>
-      <w:pPr>
-        <w:pStyle w:val="Normal"/>
-        <w:suppressLineNumbers w:val="0"/>
-        <w:bidi w:val="0"/>
-        <w:spacing w:before="0" w:beforeAutospacing="off" w:after="160" w:afterAutospacing="off" w:line="279" w:lineRule="auto"/>
-        <w:ind w:left="0" w:right="0"/>
-        <w:jc w:val="left"/>
-        <w:rPr>
-          <w:noProof w:val="0"/>
-          <w:lang w:val="es-ES"/>
-        </w:rPr>
-      </w:pPr>
-      <w:r>
-        <w:rPr>
-          <w:noProof w:val="0"/>
-          <w:lang w:val="es-ES"/>
-        </w:rPr>
+      <w:r>
         <w:t>Se tiene las letras con sus frecuencias:</w:t>
       </w:r>
     </w:p>
     <w:p>
-      <w:pPr>
-        <w:pStyle w:val="Normal"/>
-        <w:rPr>
-          <w:noProof w:val="0"/>
-          <w:lang w:val="es-ES"/>
-        </w:rPr>
-      </w:pPr>
-      <w:r>
-        <w:rPr>
-          <w:noProof w:val="0"/>
-          <w:lang w:val="es-ES"/>
-        </w:rPr>
+      <w:r>
         <w:t>A: 5, B: 2, C: 1, D: 1</w:t>
       </w:r>
       <w:r>
@@ -378,76 +112,27 @@
       </w:r>
     </w:p>
     <w:p>
-      <w:pPr>
-        <w:pStyle w:val="Normal"/>
-        <w:suppressLineNumbers w:val="0"/>
-        <w:bidi w:val="0"/>
-        <w:spacing w:before="0" w:beforeAutospacing="off" w:after="160" w:afterAutospacing="off" w:line="279" w:lineRule="auto"/>
-        <w:ind w:left="0" w:right="0"/>
-        <w:jc w:val="left"/>
-        <w:rPr>
-          <w:noProof w:val="0"/>
-          <w:lang w:val="es-ES"/>
-        </w:rPr>
-      </w:pPr>
-      <w:r>
-        <w:rPr>
-          <w:noProof w:val="0"/>
-          <w:lang w:val="es-ES"/>
-        </w:rPr>
+      <w:r>
         <w:t>Se une los dos de menor frecuencia: C y D (1+1=2)</w:t>
       </w:r>
     </w:p>
     <w:p>
-      <w:pPr>
-        <w:pStyle w:val="Normal"/>
-        <w:rPr>
-          <w:noProof w:val="0"/>
-          <w:lang w:val="es-ES"/>
-        </w:rPr>
-      </w:pPr>
-      <w:r>
-        <w:rPr>
-          <w:noProof w:val="0"/>
-          <w:lang w:val="es-ES"/>
-        </w:rPr>
+      <w:r>
         <w:t>Luego se unen los de frecuencia 2 (B y CD) → 4</w:t>
       </w:r>
     </w:p>
     <w:p>
-      <w:pPr>
-        <w:pStyle w:val="Normal"/>
-        <w:rPr>
-          <w:noProof w:val="0"/>
-          <w:lang w:val="es-ES"/>
-        </w:rPr>
-      </w:pPr>
-      <w:r>
-        <w:rPr>
-          <w:noProof w:val="0"/>
-          <w:lang w:val="es-ES"/>
-        </w:rPr>
+      <w:r>
         <w:t>Finalmente, se unen 5 (A) + 4 → 9</w:t>
       </w:r>
     </w:p>
     <w:p>
-      <w:pPr>
-        <w:pStyle w:val="Normal"/>
-        <w:rPr>
-          <w:noProof w:val="0"/>
-          <w:lang w:val="es-ES"/>
-        </w:rPr>
-      </w:pPr>
-      <w:r>
-        <w:rPr>
-          <w:noProof w:val="0"/>
-          <w:lang w:val="es-ES"/>
-        </w:rPr>
+      <w:r>
         <w:t>De esto se genera un árbol binario donde cada símbolo obtiene un código binario distinto.</w:t>
       </w:r>
     </w:p>
     <w:sectPr>
-      <w:pgSz w:w="11906" w:h="16838" w:orient="portrait"/>
+      <w:pgSz w:w="11906" w:h="16838"/>
       <w:pgMar w:top="1440" w:right="1440" w:bottom="1440" w:left="1440" w:header="720" w:footer="720" w:gutter="0"/>
       <w:cols w:space="720"/>
       <w:docGrid w:linePitch="360"/>
@@ -457,11 +142,12 @@
 </file>
 
 <file path=word/numbering.xml><?xml version="1.0" encoding="utf-8"?>
-<w:numbering xmlns:w="http://schemas.openxmlformats.org/wordprocessingml/2006/main">
-  <w:abstractNum xmlns:w="http://schemas.openxmlformats.org/wordprocessingml/2006/main" w:abstractNumId="3">
-    <w:nsid w:val="2eb63232"/>
-    <w:multiLevelType xmlns:w="http://schemas.openxmlformats.org/wordprocessingml/2006/main" w:val="hybridMultilevel"/>
-    <w:lvl xmlns:w="http://schemas.openxmlformats.org/wordprocessingml/2006/main" w:ilvl="0">
+<w:numbering xmlns:wpc="http://schemas.microsoft.com/office/word/2010/wordprocessingCanvas" xmlns:cx="http://schemas.microsoft.com/office/drawing/2014/chartex" xmlns:cx1="http://schemas.microsoft.com/office/drawing/2015/9/8/chartex" xmlns:cx2="http://schemas.microsoft.com/office/drawing/2015/10/21/chartex" xmlns:cx3="http://schemas.microsoft.com/office/drawing/2016/5/9/chartex" xmlns:cx4="http://schemas.microsoft.com/office/drawing/2016/5/10/chartex" xmlns:cx5="http://schemas.microsoft.com/office/drawing/2016/5/11/chartex" xmlns:cx6="http://schemas.microsoft.com/office/drawing/2016/5/12/chartex" xmlns:cx7="http://schemas.microsoft.com/office/drawing/2016/5/13/chartex" xmlns:cx8="http://schemas.microsoft.com/office/drawing/2016/5/14/chartex" xmlns:mc="http://schemas.openxmlformats.org/markup-compatibility/2006" xmlns:aink="http://schemas.microsoft.com/office/drawing/2016/ink" xmlns:am3d="http://schemas.microsoft.com/office/drawing/2017/model3d" xmlns:o="urn:schemas-microsoft-com:office:office" xmlns:r="http://schemas.openxmlformats.org/officeDocument/2006/relationships" xmlns:m="http://schemas.openxmlformats.org/officeDocument/2006/math" xmlns:v="urn:schemas-microsoft-com:vml" xmlns:wp14="http://schemas.microsoft.com/office/word/2010/wordprocessingDrawing" xmlns:wp="http://schemas.openxmlformats.org/drawingml/2006/wordprocessingDrawing" xmlns:w10="urn:schemas-microsoft-com:office:word" xmlns:w="http://schemas.openxmlformats.org/wordprocessingml/2006/main" xmlns:w14="http://schemas.microsoft.com/office/word/2010/wordml" xmlns:w15="http://schemas.microsoft.com/office/word/2012/wordml" xmlns:w16cex="http://schemas.microsoft.com/office/word/2018/wordml/cex" xmlns:w16cid="http://schemas.microsoft.com/office/word/2016/wordml/cid" xmlns:w16="http://schemas.microsoft.com/office/word/2018/wordml" xmlns:w16se="http://schemas.microsoft.com/office/word/2015/wordml/symex" xmlns:wpg="http://schemas.microsoft.com/office/word/2010/wordprocessingGroup" xmlns:wpi="http://schemas.microsoft.com/office/word/2010/wordprocessingInk" xmlns:wne="http://schemas.microsoft.com/office/word/2006/wordml" xmlns:wps="http://schemas.microsoft.com/office/word/2010/wordprocessingShape" mc:Ignorable="w14 w15 w16se w16cid w16 w16cex wp14">
+  <w:abstractNum w:abstractNumId="0" w15:restartNumberingAfterBreak="0">
+    <w:nsid w:val="2EB63232"/>
+    <w:multiLevelType w:val="hybridMultilevel"/>
+    <w:tmpl w:val="9DB4819A"/>
+    <w:lvl w:ilvl="0" w:tplc="55CA8860">
       <w:start w:val="1"/>
       <w:numFmt w:val="decimal"/>
       <w:lvlText w:val="%1."/>
@@ -470,7 +156,7 @@
         <w:ind w:left="720" w:hanging="360"/>
       </w:pPr>
     </w:lvl>
-    <w:lvl xmlns:w="http://schemas.openxmlformats.org/wordprocessingml/2006/main" w:ilvl="1">
+    <w:lvl w:ilvl="1" w:tplc="4D58A270">
       <w:start w:val="1"/>
       <w:numFmt w:val="lowerLetter"/>
       <w:lvlText w:val="%2."/>
@@ -479,7 +165,7 @@
         <w:ind w:left="1440" w:hanging="360"/>
       </w:pPr>
     </w:lvl>
-    <w:lvl xmlns:w="http://schemas.openxmlformats.org/wordprocessingml/2006/main" w:ilvl="2">
+    <w:lvl w:ilvl="2" w:tplc="3828B980">
       <w:start w:val="1"/>
       <w:numFmt w:val="lowerRoman"/>
       <w:lvlText w:val="%3."/>
@@ -488,7 +174,7 @@
         <w:ind w:left="2160" w:hanging="180"/>
       </w:pPr>
     </w:lvl>
-    <w:lvl xmlns:w="http://schemas.openxmlformats.org/wordprocessingml/2006/main" w:ilvl="3">
+    <w:lvl w:ilvl="3" w:tplc="DD000B88">
       <w:start w:val="1"/>
       <w:numFmt w:val="decimal"/>
       <w:lvlText w:val="%4."/>
@@ -497,7 +183,7 @@
         <w:ind w:left="2880" w:hanging="360"/>
       </w:pPr>
     </w:lvl>
-    <w:lvl xmlns:w="http://schemas.openxmlformats.org/wordprocessingml/2006/main" w:ilvl="4">
+    <w:lvl w:ilvl="4" w:tplc="C01A17DE">
       <w:start w:val="1"/>
       <w:numFmt w:val="lowerLetter"/>
       <w:lvlText w:val="%5."/>
@@ -506,7 +192,7 @@
         <w:ind w:left="3600" w:hanging="360"/>
       </w:pPr>
     </w:lvl>
-    <w:lvl xmlns:w="http://schemas.openxmlformats.org/wordprocessingml/2006/main" w:ilvl="5">
+    <w:lvl w:ilvl="5" w:tplc="26D2C96E">
       <w:start w:val="1"/>
       <w:numFmt w:val="lowerRoman"/>
       <w:lvlText w:val="%6."/>
@@ -515,7 +201,7 @@
         <w:ind w:left="4320" w:hanging="180"/>
       </w:pPr>
     </w:lvl>
-    <w:lvl xmlns:w="http://schemas.openxmlformats.org/wordprocessingml/2006/main" w:ilvl="6">
+    <w:lvl w:ilvl="6" w:tplc="01F8D15C">
       <w:start w:val="1"/>
       <w:numFmt w:val="decimal"/>
       <w:lvlText w:val="%7."/>
@@ -524,7 +210,7 @@
         <w:ind w:left="5040" w:hanging="360"/>
       </w:pPr>
     </w:lvl>
-    <w:lvl xmlns:w="http://schemas.openxmlformats.org/wordprocessingml/2006/main" w:ilvl="7">
+    <w:lvl w:ilvl="7" w:tplc="77D80DB2">
       <w:start w:val="1"/>
       <w:numFmt w:val="lowerLetter"/>
       <w:lvlText w:val="%8."/>
@@ -533,7 +219,7 @@
         <w:ind w:left="5760" w:hanging="360"/>
       </w:pPr>
     </w:lvl>
-    <w:lvl xmlns:w="http://schemas.openxmlformats.org/wordprocessingml/2006/main" w:ilvl="8">
+    <w:lvl w:ilvl="8" w:tplc="DBDC4796">
       <w:start w:val="1"/>
       <w:numFmt w:val="lowerRoman"/>
       <w:lvlText w:val="%9."/>
@@ -543,10 +229,11 @@
       </w:pPr>
     </w:lvl>
   </w:abstractNum>
-  <w:abstractNum xmlns:w="http://schemas.openxmlformats.org/wordprocessingml/2006/main" w:abstractNumId="2">
-    <w:nsid w:val="6144408a"/>
-    <w:multiLevelType xmlns:w="http://schemas.openxmlformats.org/wordprocessingml/2006/main" w:val="hybridMultilevel"/>
-    <w:lvl xmlns:w="http://schemas.openxmlformats.org/wordprocessingml/2006/main" w:ilvl="0">
+  <w:abstractNum w:abstractNumId="1" w15:restartNumberingAfterBreak="0">
+    <w:nsid w:val="6144408A"/>
+    <w:multiLevelType w:val="hybridMultilevel"/>
+    <w:tmpl w:val="B95CA558"/>
+    <w:lvl w:ilvl="0" w:tplc="BF16226E">
       <w:start w:val="1"/>
       <w:numFmt w:val="bullet"/>
       <w:lvlText w:val=""/>
@@ -555,10 +242,10 @@
         <w:ind w:left="720" w:hanging="360"/>
       </w:pPr>
       <w:rPr>
-        <w:rFonts w:hint="default" w:ascii="Symbol" w:hAnsi="Symbol"/>
-      </w:rPr>
-    </w:lvl>
-    <w:lvl xmlns:w="http://schemas.openxmlformats.org/wordprocessingml/2006/main" w:ilvl="1">
+        <w:rFonts w:ascii="Symbol" w:hAnsi="Symbol" w:hint="default"/>
+      </w:rPr>
+    </w:lvl>
+    <w:lvl w:ilvl="1" w:tplc="5F04B8C6">
       <w:start w:val="1"/>
       <w:numFmt w:val="bullet"/>
       <w:lvlText w:val="o"/>
@@ -567,10 +254,10 @@
         <w:ind w:left="1440" w:hanging="360"/>
       </w:pPr>
       <w:rPr>
-        <w:rFonts w:hint="default" w:ascii="Courier New" w:hAnsi="Courier New"/>
-      </w:rPr>
-    </w:lvl>
-    <w:lvl xmlns:w="http://schemas.openxmlformats.org/wordprocessingml/2006/main" w:ilvl="2">
+        <w:rFonts w:ascii="Courier New" w:hAnsi="Courier New" w:hint="default"/>
+      </w:rPr>
+    </w:lvl>
+    <w:lvl w:ilvl="2" w:tplc="15B656F6">
       <w:start w:val="1"/>
       <w:numFmt w:val="bullet"/>
       <w:lvlText w:val=""/>
@@ -579,10 +266,10 @@
         <w:ind w:left="2160" w:hanging="360"/>
       </w:pPr>
       <w:rPr>
-        <w:rFonts w:hint="default" w:ascii="Wingdings" w:hAnsi="Wingdings"/>
-      </w:rPr>
-    </w:lvl>
-    <w:lvl xmlns:w="http://schemas.openxmlformats.org/wordprocessingml/2006/main" w:ilvl="3">
+        <w:rFonts w:ascii="Wingdings" w:hAnsi="Wingdings" w:hint="default"/>
+      </w:rPr>
+    </w:lvl>
+    <w:lvl w:ilvl="3" w:tplc="9EDCDA40">
       <w:start w:val="1"/>
       <w:numFmt w:val="bullet"/>
       <w:lvlText w:val=""/>
@@ -591,10 +278,10 @@
         <w:ind w:left="2880" w:hanging="360"/>
       </w:pPr>
       <w:rPr>
-        <w:rFonts w:hint="default" w:ascii="Symbol" w:hAnsi="Symbol"/>
-      </w:rPr>
-    </w:lvl>
-    <w:lvl xmlns:w="http://schemas.openxmlformats.org/wordprocessingml/2006/main" w:ilvl="4">
+        <w:rFonts w:ascii="Symbol" w:hAnsi="Symbol" w:hint="default"/>
+      </w:rPr>
+    </w:lvl>
+    <w:lvl w:ilvl="4" w:tplc="64E066D0">
       <w:start w:val="1"/>
       <w:numFmt w:val="bullet"/>
       <w:lvlText w:val="o"/>
@@ -603,10 +290,10 @@
         <w:ind w:left="3600" w:hanging="360"/>
       </w:pPr>
       <w:rPr>
-        <w:rFonts w:hint="default" w:ascii="Courier New" w:hAnsi="Courier New"/>
-      </w:rPr>
-    </w:lvl>
-    <w:lvl xmlns:w="http://schemas.openxmlformats.org/wordprocessingml/2006/main" w:ilvl="5">
+        <w:rFonts w:ascii="Courier New" w:hAnsi="Courier New" w:hint="default"/>
+      </w:rPr>
+    </w:lvl>
+    <w:lvl w:ilvl="5" w:tplc="D7EE8162">
       <w:start w:val="1"/>
       <w:numFmt w:val="bullet"/>
       <w:lvlText w:val=""/>
@@ -615,10 +302,10 @@
         <w:ind w:left="4320" w:hanging="360"/>
       </w:pPr>
       <w:rPr>
-        <w:rFonts w:hint="default" w:ascii="Wingdings" w:hAnsi="Wingdings"/>
-      </w:rPr>
-    </w:lvl>
-    <w:lvl xmlns:w="http://schemas.openxmlformats.org/wordprocessingml/2006/main" w:ilvl="6">
+        <w:rFonts w:ascii="Wingdings" w:hAnsi="Wingdings" w:hint="default"/>
+      </w:rPr>
+    </w:lvl>
+    <w:lvl w:ilvl="6" w:tplc="29CE312C">
       <w:start w:val="1"/>
       <w:numFmt w:val="bullet"/>
       <w:lvlText w:val=""/>
@@ -627,10 +314,10 @@
         <w:ind w:left="5040" w:hanging="360"/>
       </w:pPr>
       <w:rPr>
-        <w:rFonts w:hint="default" w:ascii="Symbol" w:hAnsi="Symbol"/>
-      </w:rPr>
-    </w:lvl>
-    <w:lvl xmlns:w="http://schemas.openxmlformats.org/wordprocessingml/2006/main" w:ilvl="7">
+        <w:rFonts w:ascii="Symbol" w:hAnsi="Symbol" w:hint="default"/>
+      </w:rPr>
+    </w:lvl>
+    <w:lvl w:ilvl="7" w:tplc="E0E6778E">
       <w:start w:val="1"/>
       <w:numFmt w:val="bullet"/>
       <w:lvlText w:val="o"/>
@@ -639,10 +326,10 @@
         <w:ind w:left="5760" w:hanging="360"/>
       </w:pPr>
       <w:rPr>
-        <w:rFonts w:hint="default" w:ascii="Courier New" w:hAnsi="Courier New"/>
-      </w:rPr>
-    </w:lvl>
-    <w:lvl xmlns:w="http://schemas.openxmlformats.org/wordprocessingml/2006/main" w:ilvl="8">
+        <w:rFonts w:ascii="Courier New" w:hAnsi="Courier New" w:hint="default"/>
+      </w:rPr>
+    </w:lvl>
+    <w:lvl w:ilvl="8" w:tplc="045CBA06">
       <w:start w:val="1"/>
       <w:numFmt w:val="bullet"/>
       <w:lvlText w:val=""/>
@@ -651,14 +338,15 @@
         <w:ind w:left="6480" w:hanging="360"/>
       </w:pPr>
       <w:rPr>
-        <w:rFonts w:hint="default" w:ascii="Wingdings" w:hAnsi="Wingdings"/>
+        <w:rFonts w:ascii="Wingdings" w:hAnsi="Wingdings" w:hint="default"/>
       </w:rPr>
     </w:lvl>
   </w:abstractNum>
-  <w:abstractNum xmlns:w="http://schemas.openxmlformats.org/wordprocessingml/2006/main" w:abstractNumId="1">
-    <w:nsid w:val="676f329c"/>
-    <w:multiLevelType xmlns:w="http://schemas.openxmlformats.org/wordprocessingml/2006/main" w:val="hybridMultilevel"/>
-    <w:lvl xmlns:w="http://schemas.openxmlformats.org/wordprocessingml/2006/main" w:ilvl="0">
+  <w:abstractNum w:abstractNumId="2" w15:restartNumberingAfterBreak="0">
+    <w:nsid w:val="676F329C"/>
+    <w:multiLevelType w:val="hybridMultilevel"/>
+    <w:tmpl w:val="FDC61CF4"/>
+    <w:lvl w:ilvl="0" w:tplc="21589EBE">
       <w:start w:val="1"/>
       <w:numFmt w:val="bullet"/>
       <w:lvlText w:val=""/>
@@ -667,10 +355,10 @@
         <w:ind w:left="720" w:hanging="360"/>
       </w:pPr>
       <w:rPr>
-        <w:rFonts w:hint="default" w:ascii="Symbol" w:hAnsi="Symbol"/>
-      </w:rPr>
-    </w:lvl>
-    <w:lvl xmlns:w="http://schemas.openxmlformats.org/wordprocessingml/2006/main" w:ilvl="1">
+        <w:rFonts w:ascii="Symbol" w:hAnsi="Symbol" w:hint="default"/>
+      </w:rPr>
+    </w:lvl>
+    <w:lvl w:ilvl="1" w:tplc="71D42E7E">
       <w:start w:val="1"/>
       <w:numFmt w:val="bullet"/>
       <w:lvlText w:val="o"/>
@@ -679,10 +367,10 @@
         <w:ind w:left="1440" w:hanging="360"/>
       </w:pPr>
       <w:rPr>
-        <w:rFonts w:hint="default" w:ascii="Courier New" w:hAnsi="Courier New"/>
-      </w:rPr>
-    </w:lvl>
-    <w:lvl xmlns:w="http://schemas.openxmlformats.org/wordprocessingml/2006/main" w:ilvl="2">
+        <w:rFonts w:ascii="Courier New" w:hAnsi="Courier New" w:hint="default"/>
+      </w:rPr>
+    </w:lvl>
+    <w:lvl w:ilvl="2" w:tplc="E7E28A58">
       <w:start w:val="1"/>
       <w:numFmt w:val="bullet"/>
       <w:lvlText w:val=""/>
@@ -691,10 +379,10 @@
         <w:ind w:left="2160" w:hanging="360"/>
       </w:pPr>
       <w:rPr>
-        <w:rFonts w:hint="default" w:ascii="Wingdings" w:hAnsi="Wingdings"/>
-      </w:rPr>
-    </w:lvl>
-    <w:lvl xmlns:w="http://schemas.openxmlformats.org/wordprocessingml/2006/main" w:ilvl="3">
+        <w:rFonts w:ascii="Wingdings" w:hAnsi="Wingdings" w:hint="default"/>
+      </w:rPr>
+    </w:lvl>
+    <w:lvl w:ilvl="3" w:tplc="B980F1CE">
       <w:start w:val="1"/>
       <w:numFmt w:val="bullet"/>
       <w:lvlText w:val=""/>
@@ -703,10 +391,10 @@
         <w:ind w:left="2880" w:hanging="360"/>
       </w:pPr>
       <w:rPr>
-        <w:rFonts w:hint="default" w:ascii="Symbol" w:hAnsi="Symbol"/>
-      </w:rPr>
-    </w:lvl>
-    <w:lvl xmlns:w="http://schemas.openxmlformats.org/wordprocessingml/2006/main" w:ilvl="4">
+        <w:rFonts w:ascii="Symbol" w:hAnsi="Symbol" w:hint="default"/>
+      </w:rPr>
+    </w:lvl>
+    <w:lvl w:ilvl="4" w:tplc="28AC9572">
       <w:start w:val="1"/>
       <w:numFmt w:val="bullet"/>
       <w:lvlText w:val="o"/>
@@ -715,10 +403,10 @@
         <w:ind w:left="3600" w:hanging="360"/>
       </w:pPr>
       <w:rPr>
-        <w:rFonts w:hint="default" w:ascii="Courier New" w:hAnsi="Courier New"/>
-      </w:rPr>
-    </w:lvl>
-    <w:lvl xmlns:w="http://schemas.openxmlformats.org/wordprocessingml/2006/main" w:ilvl="5">
+        <w:rFonts w:ascii="Courier New" w:hAnsi="Courier New" w:hint="default"/>
+      </w:rPr>
+    </w:lvl>
+    <w:lvl w:ilvl="5" w:tplc="B6D2189A">
       <w:start w:val="1"/>
       <w:numFmt w:val="bullet"/>
       <w:lvlText w:val=""/>
@@ -727,10 +415,10 @@
         <w:ind w:left="4320" w:hanging="360"/>
       </w:pPr>
       <w:rPr>
-        <w:rFonts w:hint="default" w:ascii="Wingdings" w:hAnsi="Wingdings"/>
-      </w:rPr>
-    </w:lvl>
-    <w:lvl xmlns:w="http://schemas.openxmlformats.org/wordprocessingml/2006/main" w:ilvl="6">
+        <w:rFonts w:ascii="Wingdings" w:hAnsi="Wingdings" w:hint="default"/>
+      </w:rPr>
+    </w:lvl>
+    <w:lvl w:ilvl="6" w:tplc="1B84F000">
       <w:start w:val="1"/>
       <w:numFmt w:val="bullet"/>
       <w:lvlText w:val=""/>
@@ -739,10 +427,10 @@
         <w:ind w:left="5040" w:hanging="360"/>
       </w:pPr>
       <w:rPr>
-        <w:rFonts w:hint="default" w:ascii="Symbol" w:hAnsi="Symbol"/>
-      </w:rPr>
-    </w:lvl>
-    <w:lvl xmlns:w="http://schemas.openxmlformats.org/wordprocessingml/2006/main" w:ilvl="7">
+        <w:rFonts w:ascii="Symbol" w:hAnsi="Symbol" w:hint="default"/>
+      </w:rPr>
+    </w:lvl>
+    <w:lvl w:ilvl="7" w:tplc="C2B07BAA">
       <w:start w:val="1"/>
       <w:numFmt w:val="bullet"/>
       <w:lvlText w:val="o"/>
@@ -751,10 +439,10 @@
         <w:ind w:left="5760" w:hanging="360"/>
       </w:pPr>
       <w:rPr>
-        <w:rFonts w:hint="default" w:ascii="Courier New" w:hAnsi="Courier New"/>
-      </w:rPr>
-    </w:lvl>
-    <w:lvl xmlns:w="http://schemas.openxmlformats.org/wordprocessingml/2006/main" w:ilvl="8">
+        <w:rFonts w:ascii="Courier New" w:hAnsi="Courier New" w:hint="default"/>
+      </w:rPr>
+    </w:lvl>
+    <w:lvl w:ilvl="8" w:tplc="C24C655E">
       <w:start w:val="1"/>
       <w:numFmt w:val="bullet"/>
       <w:lvlText w:val=""/>
@@ -763,28 +451,28 @@
         <w:ind w:left="6480" w:hanging="360"/>
       </w:pPr>
       <w:rPr>
-        <w:rFonts w:hint="default" w:ascii="Wingdings" w:hAnsi="Wingdings"/>
+        <w:rFonts w:ascii="Wingdings" w:hAnsi="Wingdings" w:hint="default"/>
       </w:rPr>
     </w:lvl>
   </w:abstractNum>
-  <w:num w:numId="3">
-    <w:abstractNumId w:val="3"/>
+  <w:num w:numId="1">
+    <w:abstractNumId w:val="0"/>
   </w:num>
   <w:num w:numId="2">
+    <w:abstractNumId w:val="1"/>
+  </w:num>
+  <w:num w:numId="3">
     <w:abstractNumId w:val="2"/>
-  </w:num>
-  <w:num w:numId="1">
-    <w:abstractNumId w:val="1"/>
   </w:num>
 </w:numbering>
 </file>
 
 <file path=word/styles.xml><?xml version="1.0" encoding="utf-8"?>
-<w:styles xmlns:wp14="http://schemas.microsoft.com/office/word/2010/wordprocessingDrawing" xmlns:mc="http://schemas.openxmlformats.org/markup-compatibility/2006" xmlns:r="http://schemas.openxmlformats.org/officeDocument/2006/relationships" xmlns:w="http://schemas.openxmlformats.org/wordprocessingml/2006/main" xmlns:w14="http://schemas.microsoft.com/office/word/2010/wordml" xmlns:w15="http://schemas.microsoft.com/office/word/2012/wordml" xmlns:w16se="http://schemas.microsoft.com/office/word/2015/wordml/symex" xmlns:w16cid="http://schemas.microsoft.com/office/word/2016/wordml/cid" xmlns:w16="http://schemas.microsoft.com/office/word/2018/wordml" xmlns:w16cex="http://schemas.microsoft.com/office/word/2018/wordml/cex" xmlns:w16sdtdh="http://schemas.microsoft.com/office/word/2020/wordml/sdtdatahash" xmlns:w16sdtfl="http://schemas.microsoft.com/office/word/2024/wordml/sdtformatlock" mc:Ignorable="w14 w15 wp14 w16se w16cid w16 w16cex w16sdtdh w16sdtfl">
+<w:styles xmlns:mc="http://schemas.openxmlformats.org/markup-compatibility/2006" xmlns:r="http://schemas.openxmlformats.org/officeDocument/2006/relationships" xmlns:w="http://schemas.openxmlformats.org/wordprocessingml/2006/main" xmlns:w14="http://schemas.microsoft.com/office/word/2010/wordml" xmlns:w15="http://schemas.microsoft.com/office/word/2012/wordml" xmlns:w16cex="http://schemas.microsoft.com/office/word/2018/wordml/cex" xmlns:w16cid="http://schemas.microsoft.com/office/word/2016/wordml/cid" xmlns:w16="http://schemas.microsoft.com/office/word/2018/wordml" xmlns:w16se="http://schemas.microsoft.com/office/word/2015/wordml/symex" mc:Ignorable="w14 w15 w16se w16cid w16 w16cex">
   <w:docDefaults>
     <w:rPrDefault>
       <w:rPr>
-        <w:rFonts w:asciiTheme="minorHAnsi" w:hAnsiTheme="minorHAnsi" w:eastAsiaTheme="minorHAnsi" w:cstheme="minorBidi"/>
+        <w:rFonts w:asciiTheme="minorHAnsi" w:eastAsiaTheme="minorHAnsi" w:hAnsiTheme="minorHAnsi" w:cstheme="minorBidi"/>
         <w:sz w:val="24"/>
         <w:szCs w:val="24"/>
         <w:lang w:val="es-ES" w:eastAsia="en-US" w:bidi="ar-SA"/>
@@ -796,17 +484,17 @@
       </w:pPr>
     </w:pPrDefault>
   </w:docDefaults>
-  <w:latentStyles w:defLockedState="0" w:defUIPriority="99" w:defSemiHidden="0" w:defUnhideWhenUsed="0" w:defQFormat="0" w:count="371">
+  <w:latentStyles w:defLockedState="0" w:defUIPriority="99" w:defSemiHidden="0" w:defUnhideWhenUsed="0" w:defQFormat="0" w:count="376">
     <w:lsdException w:name="Normal" w:uiPriority="0" w:qFormat="1"/>
     <w:lsdException w:name="heading 1" w:uiPriority="9" w:qFormat="1"/>
-    <w:lsdException w:name="heading 2" w:uiPriority="9" w:semiHidden="1" w:unhideWhenUsed="1" w:qFormat="1"/>
-    <w:lsdException w:name="heading 3" w:uiPriority="9" w:semiHidden="1" w:unhideWhenUsed="1" w:qFormat="1"/>
-    <w:lsdException w:name="heading 4" w:uiPriority="9" w:semiHidden="1" w:unhideWhenUsed="1" w:qFormat="1"/>
-    <w:lsdException w:name="heading 5" w:uiPriority="9" w:semiHidden="1" w:unhideWhenUsed="1" w:qFormat="1"/>
-    <w:lsdException w:name="heading 6" w:uiPriority="9" w:semiHidden="1" w:unhideWhenUsed="1" w:qFormat="1"/>
-    <w:lsdException w:name="heading 7" w:uiPriority="9" w:semiHidden="1" w:unhideWhenUsed="1" w:qFormat="1"/>
-    <w:lsdException w:name="heading 8" w:uiPriority="9" w:semiHidden="1" w:unhideWhenUsed="1" w:qFormat="1"/>
-    <w:lsdException w:name="heading 9" w:uiPriority="9" w:semiHidden="1" w:unhideWhenUsed="1" w:qFormat="1"/>
+    <w:lsdException w:name="heading 2" w:semiHidden="1" w:uiPriority="9" w:unhideWhenUsed="1" w:qFormat="1"/>
+    <w:lsdException w:name="heading 3" w:semiHidden="1" w:uiPriority="9" w:unhideWhenUsed="1" w:qFormat="1"/>
+    <w:lsdException w:name="heading 4" w:semiHidden="1" w:uiPriority="9" w:unhideWhenUsed="1" w:qFormat="1"/>
+    <w:lsdException w:name="heading 5" w:semiHidden="1" w:uiPriority="9" w:unhideWhenUsed="1" w:qFormat="1"/>
+    <w:lsdException w:name="heading 6" w:semiHidden="1" w:uiPriority="9" w:unhideWhenUsed="1" w:qFormat="1"/>
+    <w:lsdException w:name="heading 7" w:semiHidden="1" w:uiPriority="9" w:unhideWhenUsed="1" w:qFormat="1"/>
+    <w:lsdException w:name="heading 8" w:semiHidden="1" w:uiPriority="9" w:unhideWhenUsed="1" w:qFormat="1"/>
+    <w:lsdException w:name="heading 9" w:semiHidden="1" w:uiPriority="9" w:unhideWhenUsed="1" w:qFormat="1"/>
     <w:lsdException w:name="index 1" w:semiHidden="1" w:unhideWhenUsed="1"/>
     <w:lsdException w:name="index 2" w:semiHidden="1" w:unhideWhenUsed="1"/>
     <w:lsdException w:name="index 3" w:semiHidden="1" w:unhideWhenUsed="1"/>
@@ -816,22 +504,22 @@
     <w:lsdException w:name="index 7" w:semiHidden="1" w:unhideWhenUsed="1"/>
     <w:lsdException w:name="index 8" w:semiHidden="1" w:unhideWhenUsed="1"/>
     <w:lsdException w:name="index 9" w:semiHidden="1" w:unhideWhenUsed="1"/>
-    <w:lsdException w:name="toc 1" w:uiPriority="39" w:semiHidden="1" w:unhideWhenUsed="1"/>
-    <w:lsdException w:name="toc 2" w:uiPriority="39" w:semiHidden="1" w:unhideWhenUsed="1"/>
-    <w:lsdException w:name="toc 3" w:uiPriority="39" w:semiHidden="1" w:unhideWhenUsed="1"/>
-    <w:lsdException w:name="toc 4" w:uiPriority="39" w:semiHidden="1" w:unhideWhenUsed="1"/>
-    <w:lsdException w:name="toc 5" w:uiPriority="39" w:semiHidden="1" w:unhideWhenUsed="1"/>
-    <w:lsdException w:name="toc 6" w:uiPriority="39" w:semiHidden="1" w:unhideWhenUsed="1"/>
-    <w:lsdException w:name="toc 7" w:uiPriority="39" w:semiHidden="1" w:unhideWhenUsed="1"/>
-    <w:lsdException w:name="toc 8" w:uiPriority="39" w:semiHidden="1" w:unhideWhenUsed="1"/>
-    <w:lsdException w:name="toc 9" w:uiPriority="39" w:semiHidden="1" w:unhideWhenUsed="1"/>
+    <w:lsdException w:name="toc 1" w:semiHidden="1" w:uiPriority="39" w:unhideWhenUsed="1"/>
+    <w:lsdException w:name="toc 2" w:semiHidden="1" w:uiPriority="39" w:unhideWhenUsed="1"/>
+    <w:lsdException w:name="toc 3" w:semiHidden="1" w:uiPriority="39" w:unhideWhenUsed="1"/>
+    <w:lsdException w:name="toc 4" w:semiHidden="1" w:uiPriority="39" w:unhideWhenUsed="1"/>
+    <w:lsdException w:name="toc 5" w:semiHidden="1" w:uiPriority="39" w:unhideWhenUsed="1"/>
+    <w:lsdException w:name="toc 6" w:semiHidden="1" w:uiPriority="39" w:unhideWhenUsed="1"/>
+    <w:lsdException w:name="toc 7" w:semiHidden="1" w:uiPriority="39" w:unhideWhenUsed="1"/>
+    <w:lsdException w:name="toc 8" w:semiHidden="1" w:uiPriority="39" w:unhideWhenUsed="1"/>
+    <w:lsdException w:name="toc 9" w:semiHidden="1" w:uiPriority="39" w:unhideWhenUsed="1"/>
     <w:lsdException w:name="Normal Indent" w:semiHidden="1" w:unhideWhenUsed="1"/>
     <w:lsdException w:name="footnote text" w:semiHidden="1" w:unhideWhenUsed="1"/>
     <w:lsdException w:name="annotation text" w:semiHidden="1" w:unhideWhenUsed="1"/>
     <w:lsdException w:name="header" w:semiHidden="1" w:unhideWhenUsed="1"/>
     <w:lsdException w:name="footer" w:semiHidden="1" w:unhideWhenUsed="1"/>
     <w:lsdException w:name="index heading" w:semiHidden="1" w:unhideWhenUsed="1"/>
-    <w:lsdException w:name="caption" w:uiPriority="35" w:semiHidden="1" w:unhideWhenUsed="1" w:qFormat="1"/>
+    <w:lsdException w:name="caption" w:semiHidden="1" w:uiPriority="35" w:unhideWhenUsed="1" w:qFormat="1"/>
     <w:lsdException w:name="table of figures" w:semiHidden="1" w:unhideWhenUsed="1"/>
     <w:lsdException w:name="envelope address" w:semiHidden="1" w:unhideWhenUsed="1"/>
     <w:lsdException w:name="envelope return" w:semiHidden="1" w:unhideWhenUsed="1"/>
@@ -862,7 +550,7 @@
     <w:lsdException w:name="Title" w:uiPriority="10" w:qFormat="1"/>
     <w:lsdException w:name="Closing" w:semiHidden="1" w:unhideWhenUsed="1"/>
     <w:lsdException w:name="Signature" w:semiHidden="1" w:unhideWhenUsed="1"/>
-    <w:lsdException w:name="Default Paragraph Font" w:uiPriority="1" w:semiHidden="1" w:unhideWhenUsed="1"/>
+    <w:lsdException w:name="Default Paragraph Font" w:semiHidden="1" w:uiPriority="1" w:unhideWhenUsed="1"/>
     <w:lsdException w:name="Body Text" w:semiHidden="1" w:unhideWhenUsed="1"/>
     <w:lsdException w:name="Body Text Indent" w:semiHidden="1" w:unhideWhenUsed="1"/>
     <w:lsdException w:name="List Continue" w:semiHidden="1" w:unhideWhenUsed="1"/>
@@ -902,7 +590,6 @@
     <w:lsdException w:name="HTML Sample" w:semiHidden="1" w:unhideWhenUsed="1"/>
     <w:lsdException w:name="HTML Typewriter" w:semiHidden="1" w:unhideWhenUsed="1"/>
     <w:lsdException w:name="HTML Variable" w:semiHidden="1" w:unhideWhenUsed="1"/>
-    <w:lsdException w:name="Normal Table" w:semiHidden="1" w:unhideWhenUsed="1"/>
     <w:lsdException w:name="annotation subject" w:semiHidden="1" w:unhideWhenUsed="1"/>
     <w:lsdException w:name="No List" w:semiHidden="1" w:unhideWhenUsed="1"/>
     <w:lsdException w:name="Outline List 1" w:semiHidden="1" w:unhideWhenUsed="1"/>
@@ -945,11 +632,8 @@
     <w:lsdException w:name="Table Contemporary" w:semiHidden="1" w:unhideWhenUsed="1"/>
     <w:lsdException w:name="Table Elegant" w:semiHidden="1" w:unhideWhenUsed="1"/>
     <w:lsdException w:name="Table Professional" w:semiHidden="1" w:unhideWhenUsed="1"/>
-    <w:lsdException w:name="Table Subtle 1" w:semiHidden="1" w:unhideWhenUsed="1"/>
     <w:lsdException w:name="Table Subtle 2" w:semiHidden="1" w:unhideWhenUsed="1"/>
     <w:lsdException w:name="Table Web 1" w:semiHidden="1" w:unhideWhenUsed="1"/>
-    <w:lsdException w:name="Table Web 2" w:semiHidden="1" w:unhideWhenUsed="1"/>
-    <w:lsdException w:name="Table Web 3" w:semiHidden="1" w:unhideWhenUsed="1"/>
     <w:lsdException w:name="Balloon Text" w:semiHidden="1" w:unhideWhenUsed="1"/>
     <w:lsdException w:name="Table Grid" w:uiPriority="39"/>
     <w:lsdException w:name="Table Theme" w:semiHidden="1" w:unhideWhenUsed="1"/>
@@ -1062,8 +746,8 @@
     <w:lsdException w:name="Subtle Reference" w:uiPriority="31" w:qFormat="1"/>
     <w:lsdException w:name="Intense Reference" w:uiPriority="32" w:qFormat="1"/>
     <w:lsdException w:name="Book Title" w:uiPriority="33" w:qFormat="1"/>
-    <w:lsdException w:name="Bibliography" w:uiPriority="37" w:semiHidden="1" w:unhideWhenUsed="1"/>
-    <w:lsdException w:name="TOC Heading" w:uiPriority="39" w:semiHidden="1" w:unhideWhenUsed="1" w:qFormat="1"/>
+    <w:lsdException w:name="Bibliography" w:semiHidden="1" w:uiPriority="37" w:unhideWhenUsed="1"/>
+    <w:lsdException w:name="TOC Heading" w:semiHidden="1" w:uiPriority="39" w:unhideWhenUsed="1" w:qFormat="1"/>
     <w:lsdException w:name="Plain Table 1" w:uiPriority="41"/>
     <w:lsdException w:name="Plain Table 2" w:uiPriority="42"/>
     <w:lsdException w:name="Plain Table 3" w:uiPriority="43"/>
@@ -1168,18 +852,44 @@
     <w:lsdException w:name="List Table 5 Dark Accent 6" w:uiPriority="50"/>
     <w:lsdException w:name="List Table 6 Colorful Accent 6" w:uiPriority="51"/>
     <w:lsdException w:name="List Table 7 Colorful Accent 6" w:uiPriority="52"/>
+    <w:lsdException w:name="Mention" w:semiHidden="1" w:unhideWhenUsed="1"/>
+    <w:lsdException w:name="Smart Hyperlink" w:semiHidden="1" w:unhideWhenUsed="1"/>
+    <w:lsdException w:name="Hashtag" w:semiHidden="1" w:unhideWhenUsed="1"/>
+    <w:lsdException w:name="Unresolved Mention" w:semiHidden="1" w:unhideWhenUsed="1"/>
+    <w:lsdException w:name="Smart Link" w:semiHidden="1" w:unhideWhenUsed="1"/>
   </w:latentStyles>
-  <w:style w:type="paragraph" w:styleId="Normal" w:default="1">
+  <w:style w:type="paragraph" w:default="1" w:styleId="Normal">
     <w:name w:val="Normal"/>
     <w:qFormat/>
   </w:style>
-  <w:style w:type="character" w:styleId="DefaultParagraphFont" w:default="1">
+  <w:style w:type="paragraph" w:styleId="Ttulo3">
+    <w:name w:val="heading 3"/>
+    <w:basedOn w:val="Normal"/>
+    <w:next w:val="Normal"/>
+    <w:uiPriority w:val="9"/>
+    <w:unhideWhenUsed/>
+    <w:qFormat/>
+    <w:rsid w:val="7AC7E715"/>
+    <w:pPr>
+      <w:keepNext/>
+      <w:keepLines/>
+      <w:spacing w:before="160" w:after="80"/>
+      <w:outlineLvl w:val="2"/>
+    </w:pPr>
+    <w:rPr>
+      <w:rFonts w:eastAsiaTheme="majorEastAsia" w:cstheme="majorBidi"/>
+      <w:color w:val="0F4761" w:themeColor="accent1" w:themeShade="BF"/>
+      <w:sz w:val="28"/>
+      <w:szCs w:val="28"/>
+    </w:rPr>
+  </w:style>
+  <w:style w:type="character" w:default="1" w:styleId="Fuentedeprrafopredeter">
     <w:name w:val="Default Paragraph Font"/>
     <w:uiPriority w:val="1"/>
     <w:semiHidden/>
     <w:unhideWhenUsed/>
   </w:style>
-  <w:style w:type="table" w:styleId="TableNormal" w:default="1">
+  <w:style w:type="table" w:default="1" w:styleId="Tablanormal">
     <w:name w:val="Normal Table"/>
     <w:uiPriority w:val="99"/>
     <w:semiHidden/>
@@ -1194,50 +904,51 @@
       </w:tblCellMar>
     </w:tblPr>
   </w:style>
-  <w:style w:type="numbering" w:styleId="NoList" w:default="1">
+  <w:style w:type="numbering" w:default="1" w:styleId="Sinlista">
     <w:name w:val="No List"/>
     <w:uiPriority w:val="99"/>
     <w:semiHidden/>
     <w:unhideWhenUsed/>
   </w:style>
-  <w:style w:type="paragraph" w:styleId="Heading3">
-    <w:uiPriority w:val="9"/>
-    <w:name w:val="heading 3"/>
-    <w:basedOn w:val="Normal"/>
-    <w:next w:val="Normal"/>
-    <w:unhideWhenUsed/>
-    <w:qFormat/>
-    <w:rsid w:val="7AC7E715"/>
-    <w:rPr>
-      <w:rFonts w:eastAsia="" w:cs="" w:eastAsiaTheme="majorEastAsia" w:cstheme="majorBidi"/>
-      <w:color w:val="0F4761" w:themeColor="accent1" w:themeTint="FF" w:themeShade="BF"/>
-      <w:sz w:val="28"/>
-      <w:szCs w:val="28"/>
-    </w:rPr>
-    <w:pPr>
-      <w:keepNext w:val="1"/>
-      <w:keepLines w:val="1"/>
-      <w:spacing w:before="160" w:after="80"/>
-      <w:outlineLvl w:val="2"/>
-    </w:pPr>
-  </w:style>
-  <w:style w:type="paragraph" w:styleId="ListParagraph">
-    <w:uiPriority w:val="34"/>
+  <w:style w:type="paragraph" w:styleId="Prrafodelista">
     <w:name w:val="List Paragraph"/>
     <w:basedOn w:val="Normal"/>
+    <w:uiPriority w:val="34"/>
     <w:qFormat/>
     <w:rsid w:val="7AC7E715"/>
     <w:pPr>
-      <w:spacing/>
       <w:ind w:left="720"/>
       <w:contextualSpacing/>
     </w:pPr>
+  </w:style>
+  <w:style w:type="character" w:styleId="Hipervnculo">
+    <w:name w:val="Hyperlink"/>
+    <w:basedOn w:val="Fuentedeprrafopredeter"/>
+    <w:uiPriority w:val="99"/>
+    <w:unhideWhenUsed/>
+    <w:rsid w:val="00E14D20"/>
+    <w:rPr>
+      <w:color w:val="467886" w:themeColor="hyperlink"/>
+      <w:u w:val="single"/>
+    </w:rPr>
+  </w:style>
+  <w:style w:type="character" w:styleId="Mencinsinresolver">
+    <w:name w:val="Unresolved Mention"/>
+    <w:basedOn w:val="Fuentedeprrafopredeter"/>
+    <w:uiPriority w:val="99"/>
+    <w:semiHidden/>
+    <w:unhideWhenUsed/>
+    <w:rsid w:val="00E14D20"/>
+    <w:rPr>
+      <w:color w:val="605E5C"/>
+      <w:shd w:val="clear" w:color="auto" w:fill="E1DFDD"/>
+    </w:rPr>
   </w:style>
 </w:styles>
 </file>
 
 <file path=word/theme/theme1.xml><?xml version="1.0" encoding="utf-8"?>
-<a:theme xmlns:thm15="http://schemas.microsoft.com/office/thememl/2012/main" xmlns:a="http://schemas.openxmlformats.org/drawingml/2006/main" name="Office Theme">
+<a:theme xmlns:a="http://schemas.openxmlformats.org/drawingml/2006/main" name="Office Theme">
   <a:themeElements>
     <a:clrScheme name="Office">
       <a:dk1>

</xml_diff>